<commit_message>
Add menu and more functionnalities
</commit_message>
<xml_diff>
--- a/Application console de simulation de ferme.docx
+++ b/Application console de simulation de ferme.docx
@@ -63,7 +63,26 @@
           <w:szCs w:val="21"/>
           <w:lang w:val="fr-CA"/>
         </w:rPr>
-        <w:t>La ferme contient 2 cochons, 1 vache, 3 moutons, 2 chevaux.</w:t>
+        <w:t xml:space="preserve">La ferme contient </w:t>
+      </w:r>
+      <w:r>
+        <w:rPr>
+          <w:rFonts w:ascii="Segoe UI" w:hAnsi="Segoe UI" w:cs="Segoe UI"/>
+          <w:sz w:val="21"/>
+          <w:szCs w:val="21"/>
+          <w:highlight w:val="green"/>
+          <w:lang w:val="fr-CA"/>
+        </w:rPr>
+        <w:t>2 cochons,</w:t>
+      </w:r>
+      <w:r>
+        <w:rPr>
+          <w:rFonts w:ascii="Segoe UI" w:hAnsi="Segoe UI" w:cs="Segoe UI"/>
+          <w:sz w:val="21"/>
+          <w:szCs w:val="21"/>
+          <w:lang w:val="fr-CA"/>
+        </w:rPr>
+        <w:t xml:space="preserve"> 1 vache, 3 moutons, 2 chevaux.</w:t>
       </w:r>
     </w:p>
     <w:p>
@@ -77,14 +96,16 @@
           <w:rFonts w:ascii="Segoe UI" w:hAnsi="Segoe UI" w:cs="Segoe UI"/>
           <w:sz w:val="21"/>
           <w:szCs w:val="21"/>
-          <w:lang w:val="fr-CA"/>
-        </w:rPr>
-      </w:pPr>
-      <w:r>
-        <w:rPr>
-          <w:rFonts w:ascii="Segoe UI" w:hAnsi="Segoe UI" w:cs="Segoe UI"/>
-          <w:sz w:val="21"/>
-          <w:szCs w:val="21"/>
+          <w:highlight w:val="green"/>
+          <w:lang w:val="fr-CA"/>
+        </w:rPr>
+      </w:pPr>
+      <w:r>
+        <w:rPr>
+          <w:rFonts w:ascii="Segoe UI" w:hAnsi="Segoe UI" w:cs="Segoe UI"/>
+          <w:sz w:val="21"/>
+          <w:szCs w:val="21"/>
+          <w:highlight w:val="green"/>
           <w:lang w:val="fr-CA"/>
         </w:rPr>
         <w:t>La ferme contient 100 unités de foin.</w:t>
@@ -185,53 +206,19 @@
           <w:rFonts w:ascii="Segoe UI" w:hAnsi="Segoe UI" w:cs="Segoe UI"/>
           <w:sz w:val="21"/>
           <w:szCs w:val="21"/>
-          <w:lang w:val="fr-CA"/>
-        </w:rPr>
-      </w:pPr>
-      <w:r>
-        <w:rPr>
-          <w:rFonts w:ascii="Segoe UI" w:hAnsi="Segoe UI" w:cs="Segoe UI"/>
-          <w:sz w:val="21"/>
-          <w:szCs w:val="21"/>
-          <w:lang w:val="fr-CA"/>
-        </w:rPr>
-        <w:t>La</w:t>
-      </w:r>
-      <w:r>
-        <w:rPr>
-          <w:rFonts w:ascii="Segoe UI" w:hAnsi="Segoe UI" w:cs="Segoe UI"/>
-          <w:sz w:val="21"/>
-          <w:szCs w:val="21"/>
-          <w:lang w:val="fr-CA"/>
-        </w:rPr>
-        <w:t xml:space="preserve"> console affiche </w:t>
-      </w:r>
-      <w:r>
-        <w:rPr>
-          <w:rFonts w:ascii="Segoe UI" w:hAnsi="Segoe UI" w:cs="Segoe UI"/>
-          <w:sz w:val="21"/>
-          <w:szCs w:val="21"/>
-          <w:lang w:val="fr-CA"/>
-        </w:rPr>
-        <w:t>chaque animal et son</w:t>
-      </w:r>
-      <w:r>
-        <w:rPr>
-          <w:rFonts w:ascii="Segoe UI" w:hAnsi="Segoe UI" w:cs="Segoe UI"/>
-          <w:sz w:val="21"/>
-          <w:szCs w:val="21"/>
-          <w:lang w:val="fr-CA"/>
-        </w:rPr>
-        <w:t xml:space="preserve"> identifiant</w:t>
-      </w:r>
-      <w:r>
-        <w:rPr>
-          <w:rFonts w:ascii="Segoe UI" w:hAnsi="Segoe UI" w:cs="Segoe UI"/>
-          <w:sz w:val="21"/>
-          <w:szCs w:val="21"/>
-          <w:lang w:val="fr-CA"/>
-        </w:rPr>
-        <w:t>.</w:t>
+          <w:highlight w:val="green"/>
+          <w:lang w:val="fr-CA"/>
+        </w:rPr>
+      </w:pPr>
+      <w:r>
+        <w:rPr>
+          <w:rFonts w:ascii="Segoe UI" w:hAnsi="Segoe UI" w:cs="Segoe UI"/>
+          <w:sz w:val="21"/>
+          <w:szCs w:val="21"/>
+          <w:highlight w:val="green"/>
+          <w:lang w:val="fr-CA"/>
+        </w:rPr>
+        <w:t>La console affiche chaque animal et son identifiant.</w:t>
       </w:r>
     </w:p>
     <w:p>
@@ -494,71 +481,19 @@
           <w:rFonts w:ascii="Segoe UI" w:hAnsi="Segoe UI" w:cs="Segoe UI"/>
           <w:sz w:val="21"/>
           <w:szCs w:val="21"/>
-          <w:lang w:val="fr-CA"/>
-        </w:rPr>
-      </w:pPr>
-      <w:r>
-        <w:rPr>
-          <w:rFonts w:ascii="Segoe UI" w:hAnsi="Segoe UI" w:cs="Segoe UI"/>
-          <w:sz w:val="21"/>
-          <w:szCs w:val="21"/>
-          <w:lang w:val="fr-CA"/>
-        </w:rPr>
-        <w:t>Un c</w:t>
-      </w:r>
-      <w:r>
-        <w:rPr>
-          <w:rFonts w:ascii="Segoe UI" w:hAnsi="Segoe UI" w:cs="Segoe UI"/>
-          <w:sz w:val="21"/>
-          <w:szCs w:val="21"/>
-          <w:lang w:val="fr-CA"/>
-        </w:rPr>
-        <w:t>ochon</w:t>
-      </w:r>
-      <w:r>
-        <w:rPr>
-          <w:rFonts w:ascii="Segoe UI" w:hAnsi="Segoe UI" w:cs="Segoe UI"/>
-          <w:sz w:val="21"/>
-          <w:szCs w:val="21"/>
-          <w:lang w:val="fr-CA"/>
-        </w:rPr>
-        <w:t xml:space="preserve"> consomme</w:t>
-      </w:r>
-      <w:r>
-        <w:rPr>
-          <w:rFonts w:ascii="Segoe UI" w:hAnsi="Segoe UI" w:cs="Segoe UI"/>
-          <w:sz w:val="21"/>
-          <w:szCs w:val="21"/>
-          <w:lang w:val="fr-CA"/>
-        </w:rPr>
-        <w:t xml:space="preserve"> 2 </w:t>
-      </w:r>
-      <w:r>
-        <w:rPr>
-          <w:rFonts w:ascii="Segoe UI" w:hAnsi="Segoe UI" w:cs="Segoe UI"/>
-          <w:sz w:val="21"/>
-          <w:szCs w:val="21"/>
-          <w:lang w:val="fr-CA"/>
-        </w:rPr>
-        <w:t xml:space="preserve">unités de </w:t>
-      </w:r>
-      <w:r>
-        <w:rPr>
-          <w:rFonts w:ascii="Segoe UI" w:hAnsi="Segoe UI" w:cs="Segoe UI"/>
-          <w:sz w:val="21"/>
-          <w:szCs w:val="21"/>
-          <w:lang w:val="fr-CA"/>
-        </w:rPr>
-        <w:t>foin par seconde</w:t>
-      </w:r>
-      <w:r>
-        <w:rPr>
-          <w:rFonts w:ascii="Segoe UI" w:hAnsi="Segoe UI" w:cs="Segoe UI"/>
-          <w:sz w:val="21"/>
-          <w:szCs w:val="21"/>
-          <w:lang w:val="fr-CA"/>
-        </w:rPr>
-        <w:t>.</w:t>
+          <w:highlight w:val="green"/>
+          <w:lang w:val="fr-CA"/>
+        </w:rPr>
+      </w:pPr>
+      <w:r>
+        <w:rPr>
+          <w:rFonts w:ascii="Segoe UI" w:hAnsi="Segoe UI" w:cs="Segoe UI"/>
+          <w:sz w:val="21"/>
+          <w:szCs w:val="21"/>
+          <w:highlight w:val="green"/>
+          <w:lang w:val="fr-CA"/>
+        </w:rPr>
+        <w:t>Un cochon consomme 2 unités de foin par seconde.</w:t>
       </w:r>
     </w:p>
     <w:p>
@@ -701,71 +636,19 @@
           <w:rFonts w:ascii="Segoe UI" w:hAnsi="Segoe UI" w:cs="Segoe UI"/>
           <w:sz w:val="21"/>
           <w:szCs w:val="21"/>
-          <w:lang w:val="fr-CA"/>
-        </w:rPr>
-      </w:pPr>
-      <w:r>
-        <w:rPr>
-          <w:rFonts w:ascii="Segoe UI" w:hAnsi="Segoe UI" w:cs="Segoe UI"/>
-          <w:sz w:val="21"/>
-          <w:szCs w:val="21"/>
-          <w:lang w:val="fr-CA"/>
-        </w:rPr>
-        <w:t>Le nombre d</w:t>
-      </w:r>
-      <w:r>
-        <w:rPr>
-          <w:rFonts w:ascii="Segoe UI" w:hAnsi="Segoe UI" w:cs="Segoe UI"/>
-          <w:sz w:val="21"/>
-          <w:szCs w:val="21"/>
-          <w:lang w:val="fr-CA"/>
-        </w:rPr>
-        <w:t>’unités</w:t>
-      </w:r>
-      <w:r>
-        <w:rPr>
-          <w:rFonts w:ascii="Segoe UI" w:hAnsi="Segoe UI" w:cs="Segoe UI"/>
-          <w:sz w:val="21"/>
-          <w:szCs w:val="21"/>
-          <w:lang w:val="fr-CA"/>
-        </w:rPr>
-        <w:t xml:space="preserve"> </w:t>
-      </w:r>
-      <w:r>
-        <w:rPr>
-          <w:rFonts w:ascii="Segoe UI" w:hAnsi="Segoe UI" w:cs="Segoe UI"/>
-          <w:sz w:val="21"/>
-          <w:szCs w:val="21"/>
-          <w:lang w:val="fr-CA"/>
-        </w:rPr>
-        <w:t xml:space="preserve">de </w:t>
-      </w:r>
-      <w:r>
-        <w:rPr>
-          <w:rFonts w:ascii="Segoe UI" w:hAnsi="Segoe UI" w:cs="Segoe UI"/>
-          <w:sz w:val="21"/>
-          <w:szCs w:val="21"/>
-          <w:lang w:val="fr-CA"/>
-        </w:rPr>
-        <w:t xml:space="preserve">foin </w:t>
-      </w:r>
-      <w:r>
-        <w:rPr>
-          <w:rFonts w:ascii="Segoe UI" w:hAnsi="Segoe UI" w:cs="Segoe UI"/>
-          <w:sz w:val="21"/>
-          <w:szCs w:val="21"/>
-          <w:lang w:val="fr-CA"/>
-        </w:rPr>
-        <w:t>restant</w:t>
-      </w:r>
-      <w:r>
-        <w:rPr>
-          <w:rFonts w:ascii="Segoe UI" w:hAnsi="Segoe UI" w:cs="Segoe UI"/>
-          <w:sz w:val="21"/>
-          <w:szCs w:val="21"/>
-          <w:lang w:val="fr-CA"/>
-        </w:rPr>
-        <w:t xml:space="preserve"> à la ferme.</w:t>
+          <w:highlight w:val="green"/>
+          <w:lang w:val="fr-CA"/>
+        </w:rPr>
+      </w:pPr>
+      <w:r>
+        <w:rPr>
+          <w:rFonts w:ascii="Segoe UI" w:hAnsi="Segoe UI" w:cs="Segoe UI"/>
+          <w:sz w:val="21"/>
+          <w:szCs w:val="21"/>
+          <w:highlight w:val="green"/>
+          <w:lang w:val="fr-CA"/>
+        </w:rPr>
+        <w:t>Le nombre d’unités de foin restant à la ferme.</w:t>
       </w:r>
     </w:p>
     <w:p>
@@ -779,35 +662,19 @@
           <w:rFonts w:ascii="Segoe UI" w:hAnsi="Segoe UI" w:cs="Segoe UI"/>
           <w:sz w:val="21"/>
           <w:szCs w:val="21"/>
-          <w:lang w:val="fr-CA"/>
-        </w:rPr>
-      </w:pPr>
-      <w:r>
-        <w:rPr>
-          <w:rFonts w:ascii="Segoe UI" w:hAnsi="Segoe UI" w:cs="Segoe UI"/>
-          <w:sz w:val="21"/>
-          <w:szCs w:val="21"/>
-          <w:lang w:val="fr-CA"/>
-        </w:rPr>
-        <w:t xml:space="preserve">La consommation </w:t>
-      </w:r>
-      <w:r>
-        <w:rPr>
-          <w:rFonts w:ascii="Segoe UI" w:hAnsi="Segoe UI" w:cs="Segoe UI"/>
-          <w:sz w:val="21"/>
-          <w:szCs w:val="21"/>
-          <w:lang w:val="fr-CA"/>
-        </w:rPr>
-        <w:t xml:space="preserve">de foin </w:t>
-      </w:r>
-      <w:r>
-        <w:rPr>
-          <w:rFonts w:ascii="Segoe UI" w:hAnsi="Segoe UI" w:cs="Segoe UI"/>
-          <w:sz w:val="21"/>
-          <w:szCs w:val="21"/>
-          <w:lang w:val="fr-CA"/>
-        </w:rPr>
-        <w:t>par animal.</w:t>
+          <w:highlight w:val="green"/>
+          <w:lang w:val="fr-CA"/>
+        </w:rPr>
+      </w:pPr>
+      <w:r>
+        <w:rPr>
+          <w:rFonts w:ascii="Segoe UI" w:hAnsi="Segoe UI" w:cs="Segoe UI"/>
+          <w:sz w:val="21"/>
+          <w:szCs w:val="21"/>
+          <w:highlight w:val="green"/>
+          <w:lang w:val="fr-CA"/>
+        </w:rPr>
+        <w:t>La consommation de foin par animal.</w:t>
       </w:r>
     </w:p>
     <w:p>
@@ -996,9 +863,19 @@
           <w:rFonts w:ascii="Segoe UI" w:hAnsi="Segoe UI" w:cs="Segoe UI"/>
           <w:sz w:val="21"/>
           <w:szCs w:val="21"/>
-          <w:lang w:val="fr-CA"/>
-        </w:rPr>
-        <w:t>SimulationDeFerme.exe</w:t>
+          <w:highlight w:val="cyan"/>
+          <w:lang w:val="fr-CA"/>
+        </w:rPr>
+        <w:t>SimulationDeFerme</w:t>
+      </w:r>
+      <w:r>
+        <w:rPr>
+          <w:rFonts w:ascii="Segoe UI" w:hAnsi="Segoe UI" w:cs="Segoe UI"/>
+          <w:sz w:val="21"/>
+          <w:szCs w:val="21"/>
+          <w:lang w:val="fr-CA"/>
+        </w:rPr>
+        <w:t>.exe</w:t>
       </w:r>
       <w:r>
         <w:rPr>

</xml_diff>

<commit_message>
Fix bug where multiple animals would eat too fast the hay
</commit_message>
<xml_diff>
--- a/Application console de simulation de ferme.docx
+++ b/Application console de simulation de ferme.docx
@@ -53,64 +53,19 @@
           <w:rFonts w:ascii="Segoe UI" w:hAnsi="Segoe UI" w:cs="Segoe UI"/>
           <w:sz w:val="21"/>
           <w:szCs w:val="21"/>
-          <w:lang w:val="fr-CA"/>
-        </w:rPr>
-      </w:pPr>
-      <w:r>
-        <w:rPr>
-          <w:rFonts w:ascii="Segoe UI" w:hAnsi="Segoe UI" w:cs="Segoe UI"/>
-          <w:sz w:val="21"/>
-          <w:szCs w:val="21"/>
-          <w:lang w:val="fr-CA"/>
-        </w:rPr>
-        <w:t xml:space="preserve">La ferme contient </w:t>
-      </w:r>
-      <w:r>
-        <w:rPr>
-          <w:rFonts w:ascii="Segoe UI" w:hAnsi="Segoe UI" w:cs="Segoe UI"/>
-          <w:sz w:val="21"/>
-          <w:szCs w:val="21"/>
-          <w:highlight w:val="green"/>
-          <w:lang w:val="fr-CA"/>
-        </w:rPr>
-        <w:t>2 cochons,</w:t>
-      </w:r>
-      <w:r>
-        <w:rPr>
-          <w:rFonts w:ascii="Segoe UI" w:hAnsi="Segoe UI" w:cs="Segoe UI"/>
-          <w:sz w:val="21"/>
-          <w:szCs w:val="21"/>
-          <w:lang w:val="fr-CA"/>
-        </w:rPr>
-        <w:t xml:space="preserve"> </w:t>
-      </w:r>
-      <w:r>
-        <w:rPr>
-          <w:rFonts w:ascii="Segoe UI" w:hAnsi="Segoe UI" w:cs="Segoe UI"/>
-          <w:sz w:val="21"/>
-          <w:szCs w:val="21"/>
-          <w:highlight w:val="green"/>
-          <w:lang w:val="fr-CA"/>
-        </w:rPr>
-        <w:t xml:space="preserve">1 </w:t>
-      </w:r>
-      <w:r>
-        <w:rPr>
-          <w:rFonts w:ascii="Segoe UI" w:hAnsi="Segoe UI" w:cs="Segoe UI"/>
-          <w:sz w:val="21"/>
-          <w:szCs w:val="21"/>
-          <w:lang w:val="fr-CA"/>
-        </w:rPr>
-        <w:t>vache</w:t>
-      </w:r>
-      <w:r>
-        <w:rPr>
-          <w:rFonts w:ascii="Segoe UI" w:hAnsi="Segoe UI" w:cs="Segoe UI"/>
-          <w:sz w:val="21"/>
-          <w:szCs w:val="21"/>
-          <w:lang w:val="fr-CA"/>
-        </w:rPr>
-        <w:t>, 3 moutons, 2 chevaux.</w:t>
+          <w:highlight w:val="green"/>
+          <w:lang w:val="fr-CA"/>
+        </w:rPr>
+      </w:pPr>
+      <w:r>
+        <w:rPr>
+          <w:rFonts w:ascii="Segoe UI" w:hAnsi="Segoe UI" w:cs="Segoe UI"/>
+          <w:sz w:val="21"/>
+          <w:szCs w:val="21"/>
+          <w:highlight w:val="green"/>
+          <w:lang w:val="fr-CA"/>
+        </w:rPr>
+        <w:t>La ferme contient 2 cochons, 1 vache, 3 moutons, 2 chevaux.</w:t>
       </w:r>
     </w:p>
     <w:p>
@@ -202,35 +157,19 @@
           <w:rFonts w:ascii="Segoe UI" w:hAnsi="Segoe UI" w:cs="Segoe UI"/>
           <w:sz w:val="21"/>
           <w:szCs w:val="21"/>
-          <w:lang w:val="fr-CA"/>
-        </w:rPr>
-      </w:pPr>
-      <w:r>
-        <w:rPr>
-          <w:rFonts w:ascii="Segoe UI" w:hAnsi="Segoe UI" w:cs="Segoe UI"/>
-          <w:sz w:val="21"/>
-          <w:szCs w:val="21"/>
-          <w:lang w:val="fr-CA"/>
-        </w:rPr>
-        <w:t>La ferme ne peu</w:t>
-      </w:r>
-      <w:r>
-        <w:rPr>
-          <w:rFonts w:ascii="Segoe UI" w:hAnsi="Segoe UI" w:cs="Segoe UI"/>
-          <w:sz w:val="21"/>
-          <w:szCs w:val="21"/>
-          <w:lang w:val="fr-CA"/>
-        </w:rPr>
-        <w:t>t</w:t>
-      </w:r>
-      <w:r>
-        <w:rPr>
-          <w:rFonts w:ascii="Segoe UI" w:hAnsi="Segoe UI" w:cs="Segoe UI"/>
-          <w:sz w:val="21"/>
-          <w:szCs w:val="21"/>
-          <w:lang w:val="fr-CA"/>
-        </w:rPr>
-        <w:t xml:space="preserve"> pas avoir un nombre négatif de foins.</w:t>
+          <w:highlight w:val="green"/>
+          <w:lang w:val="fr-CA"/>
+        </w:rPr>
+      </w:pPr>
+      <w:r>
+        <w:rPr>
+          <w:rFonts w:ascii="Segoe UI" w:hAnsi="Segoe UI" w:cs="Segoe UI"/>
+          <w:sz w:val="21"/>
+          <w:szCs w:val="21"/>
+          <w:highlight w:val="green"/>
+          <w:lang w:val="fr-CA"/>
+        </w:rPr>
+        <w:t>La ferme ne peut pas avoir un nombre négatif de foins.</w:t>
       </w:r>
     </w:p>
     <w:p>
@@ -444,71 +383,19 @@
           <w:rFonts w:ascii="Segoe UI" w:hAnsi="Segoe UI" w:cs="Segoe UI"/>
           <w:sz w:val="21"/>
           <w:szCs w:val="21"/>
-          <w:lang w:val="fr-CA"/>
-        </w:rPr>
-      </w:pPr>
-      <w:r>
-        <w:rPr>
-          <w:rFonts w:ascii="Segoe UI" w:hAnsi="Segoe UI" w:cs="Segoe UI"/>
-          <w:sz w:val="21"/>
-          <w:szCs w:val="21"/>
-          <w:lang w:val="fr-CA"/>
-        </w:rPr>
-        <w:t>Un c</w:t>
-      </w:r>
-      <w:r>
-        <w:rPr>
-          <w:rFonts w:ascii="Segoe UI" w:hAnsi="Segoe UI" w:cs="Segoe UI"/>
-          <w:sz w:val="21"/>
-          <w:szCs w:val="21"/>
-          <w:lang w:val="fr-CA"/>
-        </w:rPr>
-        <w:t>heval</w:t>
-      </w:r>
-      <w:r>
-        <w:rPr>
-          <w:rFonts w:ascii="Segoe UI" w:hAnsi="Segoe UI" w:cs="Segoe UI"/>
-          <w:sz w:val="21"/>
-          <w:szCs w:val="21"/>
-          <w:lang w:val="fr-CA"/>
-        </w:rPr>
-        <w:t xml:space="preserve"> consomme</w:t>
-      </w:r>
-      <w:r>
-        <w:rPr>
-          <w:rFonts w:ascii="Segoe UI" w:hAnsi="Segoe UI" w:cs="Segoe UI"/>
-          <w:sz w:val="21"/>
-          <w:szCs w:val="21"/>
-          <w:lang w:val="fr-CA"/>
-        </w:rPr>
-        <w:t xml:space="preserve"> 3 </w:t>
-      </w:r>
-      <w:r>
-        <w:rPr>
-          <w:rFonts w:ascii="Segoe UI" w:hAnsi="Segoe UI" w:cs="Segoe UI"/>
-          <w:sz w:val="21"/>
-          <w:szCs w:val="21"/>
-          <w:lang w:val="fr-CA"/>
-        </w:rPr>
-        <w:t xml:space="preserve">unités de </w:t>
-      </w:r>
-      <w:r>
-        <w:rPr>
-          <w:rFonts w:ascii="Segoe UI" w:hAnsi="Segoe UI" w:cs="Segoe UI"/>
-          <w:sz w:val="21"/>
-          <w:szCs w:val="21"/>
-          <w:lang w:val="fr-CA"/>
-        </w:rPr>
-        <w:t>foin par seconde</w:t>
-      </w:r>
-      <w:r>
-        <w:rPr>
-          <w:rFonts w:ascii="Segoe UI" w:hAnsi="Segoe UI" w:cs="Segoe UI"/>
-          <w:sz w:val="21"/>
-          <w:szCs w:val="21"/>
-          <w:lang w:val="fr-CA"/>
-        </w:rPr>
-        <w:t>.</w:t>
+          <w:highlight w:val="green"/>
+          <w:lang w:val="fr-CA"/>
+        </w:rPr>
+      </w:pPr>
+      <w:r>
+        <w:rPr>
+          <w:rFonts w:ascii="Segoe UI" w:hAnsi="Segoe UI" w:cs="Segoe UI"/>
+          <w:sz w:val="21"/>
+          <w:szCs w:val="21"/>
+          <w:highlight w:val="green"/>
+          <w:lang w:val="fr-CA"/>
+        </w:rPr>
+        <w:t>Un cheval consomme 3 unités de foin par seconde.</w:t>
       </w:r>
     </w:p>
     <w:p>

</xml_diff>

<commit_message>
Remove the zip file and clean up
</commit_message>
<xml_diff>
--- a/Application console de simulation de ferme.docx
+++ b/Application console de simulation de ferme.docx
@@ -53,16 +53,14 @@
           <w:rFonts w:ascii="Segoe UI" w:hAnsi="Segoe UI" w:cs="Segoe UI"/>
           <w:sz w:val="21"/>
           <w:szCs w:val="21"/>
-          <w:highlight w:val="green"/>
-          <w:lang w:val="fr-CA"/>
-        </w:rPr>
-      </w:pPr>
-      <w:r>
-        <w:rPr>
-          <w:rFonts w:ascii="Segoe UI" w:hAnsi="Segoe UI" w:cs="Segoe UI"/>
-          <w:sz w:val="21"/>
-          <w:szCs w:val="21"/>
-          <w:highlight w:val="green"/>
+          <w:lang w:val="fr-CA"/>
+        </w:rPr>
+      </w:pPr>
+      <w:r>
+        <w:rPr>
+          <w:rFonts w:ascii="Segoe UI" w:hAnsi="Segoe UI" w:cs="Segoe UI"/>
+          <w:sz w:val="21"/>
+          <w:szCs w:val="21"/>
           <w:lang w:val="fr-CA"/>
         </w:rPr>
         <w:t>La ferme contient 2 cochons, 1 vache, 3 moutons, 2 chevaux.</w:t>
@@ -79,16 +77,14 @@
           <w:rFonts w:ascii="Segoe UI" w:hAnsi="Segoe UI" w:cs="Segoe UI"/>
           <w:sz w:val="21"/>
           <w:szCs w:val="21"/>
-          <w:highlight w:val="green"/>
-          <w:lang w:val="fr-CA"/>
-        </w:rPr>
-      </w:pPr>
-      <w:r>
-        <w:rPr>
-          <w:rFonts w:ascii="Segoe UI" w:hAnsi="Segoe UI" w:cs="Segoe UI"/>
-          <w:sz w:val="21"/>
-          <w:szCs w:val="21"/>
-          <w:highlight w:val="green"/>
+          <w:lang w:val="fr-CA"/>
+        </w:rPr>
+      </w:pPr>
+      <w:r>
+        <w:rPr>
+          <w:rFonts w:ascii="Segoe UI" w:hAnsi="Segoe UI" w:cs="Segoe UI"/>
+          <w:sz w:val="21"/>
+          <w:szCs w:val="21"/>
           <w:lang w:val="fr-CA"/>
         </w:rPr>
         <w:t>La ferme contient 100 unités de foin.</w:t>
@@ -113,37 +109,9 @@
           <w:rFonts w:ascii="Segoe UI" w:hAnsi="Segoe UI" w:cs="Segoe UI"/>
           <w:sz w:val="21"/>
           <w:szCs w:val="21"/>
-          <w:highlight w:val="green"/>
-          <w:lang w:val="fr-CA"/>
-        </w:rPr>
-        <w:t>On peut appeler un animal par un identifiant unique</w:t>
-      </w:r>
-      <w:r>
-        <w:rPr>
-          <w:rFonts w:ascii="Segoe UI" w:hAnsi="Segoe UI" w:cs="Segoe UI"/>
-          <w:sz w:val="21"/>
-          <w:szCs w:val="21"/>
-          <w:lang w:val="fr-CA"/>
-        </w:rPr>
-        <w:t>. (</w:t>
-      </w:r>
-      <w:r>
-        <w:rPr>
-          <w:rFonts w:ascii="Segoe UI" w:hAnsi="Segoe UI" w:cs="Segoe UI"/>
-          <w:sz w:val="21"/>
-          <w:szCs w:val="21"/>
-          <w:lang w:val="fr-CA"/>
-        </w:rPr>
-        <w:t>E</w:t>
-      </w:r>
-      <w:r>
-        <w:rPr>
-          <w:rFonts w:ascii="Segoe UI" w:hAnsi="Segoe UI" w:cs="Segoe UI"/>
-          <w:sz w:val="21"/>
-          <w:szCs w:val="21"/>
-          <w:lang w:val="fr-CA"/>
-        </w:rPr>
-        <w:t>xemple : 1, 2, 3 ...)</w:t>
+          <w:lang w:val="fr-CA"/>
+        </w:rPr>
+        <w:t>On peut appeler un animal par un identifiant unique. (Exemple : 1, 2, 3 ...)</w:t>
       </w:r>
     </w:p>
     <w:p>
@@ -157,16 +125,14 @@
           <w:rFonts w:ascii="Segoe UI" w:hAnsi="Segoe UI" w:cs="Segoe UI"/>
           <w:sz w:val="21"/>
           <w:szCs w:val="21"/>
-          <w:highlight w:val="green"/>
-          <w:lang w:val="fr-CA"/>
-        </w:rPr>
-      </w:pPr>
-      <w:r>
-        <w:rPr>
-          <w:rFonts w:ascii="Segoe UI" w:hAnsi="Segoe UI" w:cs="Segoe UI"/>
-          <w:sz w:val="21"/>
-          <w:szCs w:val="21"/>
-          <w:highlight w:val="green"/>
+          <w:lang w:val="fr-CA"/>
+        </w:rPr>
+      </w:pPr>
+      <w:r>
+        <w:rPr>
+          <w:rFonts w:ascii="Segoe UI" w:hAnsi="Segoe UI" w:cs="Segoe UI"/>
+          <w:sz w:val="21"/>
+          <w:szCs w:val="21"/>
           <w:lang w:val="fr-CA"/>
         </w:rPr>
         <w:t>La ferme ne peut pas avoir un nombre négatif de foins.</w:t>
@@ -183,16 +149,14 @@
           <w:rFonts w:ascii="Segoe UI" w:hAnsi="Segoe UI" w:cs="Segoe UI"/>
           <w:sz w:val="21"/>
           <w:szCs w:val="21"/>
-          <w:highlight w:val="green"/>
-          <w:lang w:val="fr-CA"/>
-        </w:rPr>
-      </w:pPr>
-      <w:r>
-        <w:rPr>
-          <w:rFonts w:ascii="Segoe UI" w:hAnsi="Segoe UI" w:cs="Segoe UI"/>
-          <w:sz w:val="21"/>
-          <w:szCs w:val="21"/>
-          <w:highlight w:val="green"/>
+          <w:lang w:val="fr-CA"/>
+        </w:rPr>
+      </w:pPr>
+      <w:r>
+        <w:rPr>
+          <w:rFonts w:ascii="Segoe UI" w:hAnsi="Segoe UI" w:cs="Segoe UI"/>
+          <w:sz w:val="21"/>
+          <w:szCs w:val="21"/>
           <w:lang w:val="fr-CA"/>
         </w:rPr>
         <w:t>La console affiche chaque animal et son identifiant.</w:t>
@@ -209,16 +173,14 @@
           <w:rFonts w:ascii="Segoe UI" w:hAnsi="Segoe UI" w:cs="Segoe UI"/>
           <w:sz w:val="21"/>
           <w:szCs w:val="21"/>
-          <w:highlight w:val="green"/>
-          <w:lang w:val="fr-CA"/>
-        </w:rPr>
-      </w:pPr>
-      <w:r>
-        <w:rPr>
-          <w:rFonts w:ascii="Segoe UI" w:hAnsi="Segoe UI" w:cs="Segoe UI"/>
-          <w:sz w:val="21"/>
-          <w:szCs w:val="21"/>
-          <w:highlight w:val="green"/>
+          <w:lang w:val="fr-CA"/>
+        </w:rPr>
+      </w:pPr>
+      <w:r>
+        <w:rPr>
+          <w:rFonts w:ascii="Segoe UI" w:hAnsi="Segoe UI" w:cs="Segoe UI"/>
+          <w:sz w:val="21"/>
+          <w:szCs w:val="21"/>
           <w:lang w:val="fr-CA"/>
         </w:rPr>
         <w:t>Par</w:t>
@@ -228,7 +190,6 @@
           <w:rFonts w:ascii="Segoe UI" w:hAnsi="Segoe UI" w:cs="Segoe UI"/>
           <w:sz w:val="21"/>
           <w:szCs w:val="21"/>
-          <w:highlight w:val="green"/>
           <w:lang w:val="fr-CA"/>
         </w:rPr>
         <w:t xml:space="preserve"> la console, i</w:t>
@@ -238,7 +199,6 @@
           <w:rFonts w:ascii="Segoe UI" w:hAnsi="Segoe UI" w:cs="Segoe UI"/>
           <w:sz w:val="21"/>
           <w:szCs w:val="21"/>
-          <w:highlight w:val="green"/>
           <w:lang w:val="fr-CA"/>
         </w:rPr>
         <w:t>l est possible d’ordonner à l’animal de manger. À noter qu’un animal arrête de manger quand il ne peut plus prendre sa consommation totale!</w:t>
@@ -255,16 +215,14 @@
           <w:rFonts w:ascii="Segoe UI" w:hAnsi="Segoe UI" w:cs="Segoe UI"/>
           <w:sz w:val="21"/>
           <w:szCs w:val="21"/>
-          <w:highlight w:val="green"/>
-          <w:lang w:val="fr-CA"/>
-        </w:rPr>
-      </w:pPr>
-      <w:r>
-        <w:rPr>
-          <w:rFonts w:ascii="Segoe UI" w:hAnsi="Segoe UI" w:cs="Segoe UI"/>
-          <w:sz w:val="21"/>
-          <w:szCs w:val="21"/>
-          <w:highlight w:val="green"/>
+          <w:lang w:val="fr-CA"/>
+        </w:rPr>
+      </w:pPr>
+      <w:r>
+        <w:rPr>
+          <w:rFonts w:ascii="Segoe UI" w:hAnsi="Segoe UI" w:cs="Segoe UI"/>
+          <w:sz w:val="21"/>
+          <w:szCs w:val="21"/>
           <w:lang w:val="fr-CA"/>
         </w:rPr>
         <w:t>Par la console, i</w:t>
@@ -274,7 +232,6 @@
           <w:rFonts w:ascii="Segoe UI" w:hAnsi="Segoe UI" w:cs="Segoe UI"/>
           <w:sz w:val="21"/>
           <w:szCs w:val="21"/>
-          <w:highlight w:val="green"/>
           <w:lang w:val="fr-CA"/>
         </w:rPr>
         <w:t>l est possible d’ordonner à l’animal d’arrêter de manger.</w:t>
@@ -291,16 +248,14 @@
           <w:rFonts w:ascii="Segoe UI" w:hAnsi="Segoe UI" w:cs="Segoe UI"/>
           <w:sz w:val="21"/>
           <w:szCs w:val="21"/>
-          <w:highlight w:val="green"/>
-          <w:lang w:val="fr-CA"/>
-        </w:rPr>
-      </w:pPr>
-      <w:r>
-        <w:rPr>
-          <w:rFonts w:ascii="Segoe UI" w:hAnsi="Segoe UI" w:cs="Segoe UI"/>
-          <w:sz w:val="21"/>
-          <w:szCs w:val="21"/>
-          <w:highlight w:val="green"/>
+          <w:lang w:val="fr-CA"/>
+        </w:rPr>
+      </w:pPr>
+      <w:r>
+        <w:rPr>
+          <w:rFonts w:ascii="Segoe UI" w:hAnsi="Segoe UI" w:cs="Segoe UI"/>
+          <w:sz w:val="21"/>
+          <w:szCs w:val="21"/>
           <w:lang w:val="fr-CA"/>
         </w:rPr>
         <w:t>Une vache consomme 4 unités de foin par seconde.</w:t>
@@ -317,16 +272,14 @@
           <w:rFonts w:ascii="Segoe UI" w:hAnsi="Segoe UI" w:cs="Segoe UI"/>
           <w:sz w:val="21"/>
           <w:szCs w:val="21"/>
-          <w:highlight w:val="green"/>
-          <w:lang w:val="fr-CA"/>
-        </w:rPr>
-      </w:pPr>
-      <w:r>
-        <w:rPr>
-          <w:rFonts w:ascii="Segoe UI" w:hAnsi="Segoe UI" w:cs="Segoe UI"/>
-          <w:sz w:val="21"/>
-          <w:szCs w:val="21"/>
-          <w:highlight w:val="green"/>
+          <w:lang w:val="fr-CA"/>
+        </w:rPr>
+      </w:pPr>
+      <w:r>
+        <w:rPr>
+          <w:rFonts w:ascii="Segoe UI" w:hAnsi="Segoe UI" w:cs="Segoe UI"/>
+          <w:sz w:val="21"/>
+          <w:szCs w:val="21"/>
           <w:lang w:val="fr-CA"/>
         </w:rPr>
         <w:t>Un mouton consomme 1 unité de foin par seconde.</w:t>
@@ -343,16 +296,14 @@
           <w:rFonts w:ascii="Segoe UI" w:hAnsi="Segoe UI" w:cs="Segoe UI"/>
           <w:sz w:val="21"/>
           <w:szCs w:val="21"/>
-          <w:highlight w:val="green"/>
-          <w:lang w:val="fr-CA"/>
-        </w:rPr>
-      </w:pPr>
-      <w:r>
-        <w:rPr>
-          <w:rFonts w:ascii="Segoe UI" w:hAnsi="Segoe UI" w:cs="Segoe UI"/>
-          <w:sz w:val="21"/>
-          <w:szCs w:val="21"/>
-          <w:highlight w:val="green"/>
+          <w:lang w:val="fr-CA"/>
+        </w:rPr>
+      </w:pPr>
+      <w:r>
+        <w:rPr>
+          <w:rFonts w:ascii="Segoe UI" w:hAnsi="Segoe UI" w:cs="Segoe UI"/>
+          <w:sz w:val="21"/>
+          <w:szCs w:val="21"/>
           <w:lang w:val="fr-CA"/>
         </w:rPr>
         <w:t>Un cochon consomme 2 unités de foin par seconde.</w:t>
@@ -369,16 +320,14 @@
           <w:rFonts w:ascii="Segoe UI" w:hAnsi="Segoe UI" w:cs="Segoe UI"/>
           <w:sz w:val="21"/>
           <w:szCs w:val="21"/>
-          <w:highlight w:val="green"/>
-          <w:lang w:val="fr-CA"/>
-        </w:rPr>
-      </w:pPr>
-      <w:r>
-        <w:rPr>
-          <w:rFonts w:ascii="Segoe UI" w:hAnsi="Segoe UI" w:cs="Segoe UI"/>
-          <w:sz w:val="21"/>
-          <w:szCs w:val="21"/>
-          <w:highlight w:val="green"/>
+          <w:lang w:val="fr-CA"/>
+        </w:rPr>
+      </w:pPr>
+      <w:r>
+        <w:rPr>
+          <w:rFonts w:ascii="Segoe UI" w:hAnsi="Segoe UI" w:cs="Segoe UI"/>
+          <w:sz w:val="21"/>
+          <w:szCs w:val="21"/>
           <w:lang w:val="fr-CA"/>
         </w:rPr>
         <w:t>Un cheval consomme 3 unités de foin par seconde.</w:t>
@@ -395,16 +344,14 @@
           <w:rFonts w:ascii="Segoe UI" w:hAnsi="Segoe UI" w:cs="Segoe UI"/>
           <w:sz w:val="21"/>
           <w:szCs w:val="21"/>
-          <w:highlight w:val="green"/>
-          <w:lang w:val="fr-CA"/>
-        </w:rPr>
-      </w:pPr>
-      <w:r>
-        <w:rPr>
-          <w:rFonts w:ascii="Segoe UI" w:hAnsi="Segoe UI" w:cs="Segoe UI"/>
-          <w:sz w:val="21"/>
-          <w:szCs w:val="21"/>
-          <w:highlight w:val="green"/>
+          <w:lang w:val="fr-CA"/>
+        </w:rPr>
+      </w:pPr>
+      <w:r>
+        <w:rPr>
+          <w:rFonts w:ascii="Segoe UI" w:hAnsi="Segoe UI" w:cs="Segoe UI"/>
+          <w:sz w:val="21"/>
+          <w:szCs w:val="21"/>
           <w:lang w:val="fr-CA"/>
         </w:rPr>
         <w:t>Par la console, i</w:t>
@@ -414,7 +361,6 @@
           <w:rFonts w:ascii="Segoe UI" w:hAnsi="Segoe UI" w:cs="Segoe UI"/>
           <w:sz w:val="21"/>
           <w:szCs w:val="21"/>
-          <w:highlight w:val="green"/>
           <w:lang w:val="fr-CA"/>
         </w:rPr>
         <w:t xml:space="preserve">l est possible de demander un rapport </w:t>
@@ -424,7 +370,6 @@
           <w:rFonts w:ascii="Segoe UI" w:hAnsi="Segoe UI" w:cs="Segoe UI"/>
           <w:sz w:val="21"/>
           <w:szCs w:val="21"/>
-          <w:highlight w:val="green"/>
           <w:lang w:val="fr-CA"/>
         </w:rPr>
         <w:t xml:space="preserve">écrit sur le disque </w:t>
@@ -434,7 +379,6 @@
           <w:rFonts w:ascii="Segoe UI" w:hAnsi="Segoe UI" w:cs="Segoe UI"/>
           <w:sz w:val="21"/>
           <w:szCs w:val="21"/>
-          <w:highlight w:val="green"/>
           <w:lang w:val="fr-CA"/>
         </w:rPr>
         <w:t>contenant ceci :</w:t>
@@ -451,16 +395,14 @@
           <w:rFonts w:ascii="Segoe UI" w:hAnsi="Segoe UI" w:cs="Segoe UI"/>
           <w:sz w:val="21"/>
           <w:szCs w:val="21"/>
-          <w:highlight w:val="green"/>
-          <w:lang w:val="fr-CA"/>
-        </w:rPr>
-      </w:pPr>
-      <w:r>
-        <w:rPr>
-          <w:rFonts w:ascii="Segoe UI" w:hAnsi="Segoe UI" w:cs="Segoe UI"/>
-          <w:sz w:val="21"/>
-          <w:szCs w:val="21"/>
-          <w:highlight w:val="green"/>
+          <w:lang w:val="fr-CA"/>
+        </w:rPr>
+      </w:pPr>
+      <w:r>
+        <w:rPr>
+          <w:rFonts w:ascii="Segoe UI" w:hAnsi="Segoe UI" w:cs="Segoe UI"/>
+          <w:sz w:val="21"/>
+          <w:szCs w:val="21"/>
           <w:lang w:val="fr-CA"/>
         </w:rPr>
         <w:t>Le nombre d’unités de foin restant à la ferme.</w:t>
@@ -477,16 +419,14 @@
           <w:rFonts w:ascii="Segoe UI" w:hAnsi="Segoe UI" w:cs="Segoe UI"/>
           <w:sz w:val="21"/>
           <w:szCs w:val="21"/>
-          <w:highlight w:val="green"/>
-          <w:lang w:val="fr-CA"/>
-        </w:rPr>
-      </w:pPr>
-      <w:r>
-        <w:rPr>
-          <w:rFonts w:ascii="Segoe UI" w:hAnsi="Segoe UI" w:cs="Segoe UI"/>
-          <w:sz w:val="21"/>
-          <w:szCs w:val="21"/>
-          <w:highlight w:val="green"/>
+          <w:lang w:val="fr-CA"/>
+        </w:rPr>
+      </w:pPr>
+      <w:r>
+        <w:rPr>
+          <w:rFonts w:ascii="Segoe UI" w:hAnsi="Segoe UI" w:cs="Segoe UI"/>
+          <w:sz w:val="21"/>
+          <w:szCs w:val="21"/>
           <w:lang w:val="fr-CA"/>
         </w:rPr>
         <w:t>La consommation de foin par animal.</w:t>
@@ -503,16 +443,14 @@
           <w:rFonts w:ascii="Segoe UI" w:hAnsi="Segoe UI" w:cs="Segoe UI"/>
           <w:sz w:val="21"/>
           <w:szCs w:val="21"/>
-          <w:highlight w:val="green"/>
-          <w:lang w:val="fr-CA"/>
-        </w:rPr>
-      </w:pPr>
-      <w:r>
-        <w:rPr>
-          <w:rFonts w:ascii="Segoe UI" w:hAnsi="Segoe UI" w:cs="Segoe UI"/>
-          <w:sz w:val="21"/>
-          <w:szCs w:val="21"/>
-          <w:highlight w:val="green"/>
+          <w:lang w:val="fr-CA"/>
+        </w:rPr>
+      </w:pPr>
+      <w:r>
+        <w:rPr>
+          <w:rFonts w:ascii="Segoe UI" w:hAnsi="Segoe UI" w:cs="Segoe UI"/>
+          <w:sz w:val="21"/>
+          <w:szCs w:val="21"/>
           <w:lang w:val="fr-CA"/>
         </w:rPr>
         <w:t>Les ordres et les rapports peuvent être demandés à n’importe quel moment et autant de fois que l’utilisateur le veut.</w:t>
@@ -557,7 +495,6 @@
           <w:rFonts w:ascii="Segoe UI" w:hAnsi="Segoe UI" w:cs="Segoe UI"/>
           <w:sz w:val="21"/>
           <w:szCs w:val="21"/>
-          <w:highlight w:val="green"/>
           <w:lang w:val="fr-CA"/>
         </w:rPr>
         <w:t>Langage</w:t>
@@ -567,7 +504,6 @@
           <w:rFonts w:ascii="Segoe UI" w:hAnsi="Segoe UI" w:cs="Segoe UI"/>
           <w:sz w:val="21"/>
           <w:szCs w:val="21"/>
-          <w:highlight w:val="green"/>
           <w:lang w:val="fr-CA"/>
         </w:rPr>
         <w:t xml:space="preserve"> </w:t>
@@ -577,19 +513,9 @@
           <w:rFonts w:ascii="Segoe UI" w:hAnsi="Segoe UI" w:cs="Segoe UI"/>
           <w:sz w:val="21"/>
           <w:szCs w:val="21"/>
-          <w:highlight w:val="green"/>
-          <w:lang w:val="fr-CA"/>
-        </w:rPr>
-        <w:t>: C# (</w:t>
-      </w:r>
-      <w:r>
-        <w:rPr>
-          <w:rFonts w:ascii="Segoe UI" w:hAnsi="Segoe UI" w:cs="Segoe UI"/>
-          <w:sz w:val="21"/>
-          <w:szCs w:val="21"/>
-          <w:lang w:val="fr-CA"/>
-        </w:rPr>
-        <w:t>Par VS code ou Visual Studio Community)</w:t>
+          <w:lang w:val="fr-CA"/>
+        </w:rPr>
+        <w:t>: C# (Par VS code ou Visual Studio Community)</w:t>
       </w:r>
     </w:p>
     <w:p>
@@ -692,7 +618,6 @@
           <w:rFonts w:ascii="Segoe UI" w:hAnsi="Segoe UI" w:cs="Segoe UI"/>
           <w:sz w:val="21"/>
           <w:szCs w:val="21"/>
-          <w:highlight w:val="green"/>
           <w:lang w:val="fr-CA"/>
         </w:rPr>
         <w:t>SimulationDeFerme.exe</w:t>
@@ -727,28 +652,17 @@
           <w:rFonts w:ascii="Segoe UI" w:hAnsi="Segoe UI" w:cs="Segoe UI"/>
           <w:sz w:val="21"/>
           <w:szCs w:val="21"/>
-          <w:highlight w:val="green"/>
-          <w:lang w:val="fr-CA"/>
-        </w:rPr>
-      </w:pPr>
-      <w:r>
-        <w:rPr>
-          <w:rFonts w:ascii="Segoe UI" w:hAnsi="Segoe UI" w:cs="Segoe UI"/>
-          <w:sz w:val="21"/>
-          <w:szCs w:val="21"/>
-          <w:lang w:val="fr-CA"/>
-        </w:rPr>
-        <w:t xml:space="preserve">Respecter </w:t>
-      </w:r>
-      <w:r>
-        <w:rPr>
-          <w:rFonts w:ascii="Segoe UI" w:hAnsi="Segoe UI" w:cs="Segoe UI"/>
-          <w:sz w:val="21"/>
-          <w:szCs w:val="21"/>
-          <w:highlight w:val="green"/>
-          <w:lang w:val="fr-CA"/>
-        </w:rPr>
-        <w:t>les principes orientés objets.</w:t>
+          <w:lang w:val="fr-CA"/>
+        </w:rPr>
+      </w:pPr>
+      <w:r>
+        <w:rPr>
+          <w:rFonts w:ascii="Segoe UI" w:hAnsi="Segoe UI" w:cs="Segoe UI"/>
+          <w:sz w:val="21"/>
+          <w:szCs w:val="21"/>
+          <w:lang w:val="fr-CA"/>
+        </w:rPr>
+        <w:t>Respecter les principes orientés objets.</w:t>
       </w:r>
     </w:p>
     <w:p>
@@ -790,24 +704,13 @@
           <w:szCs w:val="21"/>
           <w:lang w:val="fr-CA"/>
         </w:rPr>
-        <w:t xml:space="preserve">: Respecter les </w:t>
-      </w:r>
-      <w:r>
-        <w:rPr>
-          <w:rFonts w:ascii="Segoe UI" w:hAnsi="Segoe UI" w:cs="Segoe UI"/>
-          <w:sz w:val="21"/>
-          <w:szCs w:val="21"/>
-          <w:highlight w:val="green"/>
-          <w:lang w:val="fr-CA"/>
-        </w:rPr>
-        <w:t>principes SOLID</w:t>
-      </w:r>
-      <w:r>
-        <w:rPr>
-          <w:rFonts w:ascii="Segoe UI" w:hAnsi="Segoe UI" w:cs="Segoe UI"/>
-          <w:sz w:val="21"/>
-          <w:szCs w:val="21"/>
-          <w:highlight w:val="green"/>
+        <w:t>: Respecter les principes SOLID</w:t>
+      </w:r>
+      <w:r>
+        <w:rPr>
+          <w:rFonts w:ascii="Segoe UI" w:hAnsi="Segoe UI" w:cs="Segoe UI"/>
+          <w:sz w:val="21"/>
+          <w:szCs w:val="21"/>
           <w:lang w:val="fr-CA"/>
         </w:rPr>
         <w:t>.</w:t>
@@ -832,7 +735,6 @@
           <w:rFonts w:ascii="Segoe UI" w:hAnsi="Segoe UI" w:cs="Segoe UI"/>
           <w:sz w:val="21"/>
           <w:szCs w:val="21"/>
-          <w:highlight w:val="green"/>
           <w:lang w:val="fr-CA"/>
         </w:rPr>
         <w:t>Le rapport doit être généré de façon asynchrone</w:t>
@@ -877,44 +779,7 @@
           <w:szCs w:val="21"/>
           <w:lang w:val="fr-CA"/>
         </w:rPr>
-        <w:t xml:space="preserve"> </w:t>
-      </w:r>
-      <w:r>
-        <w:rPr>
-          <w:rFonts w:ascii="Segoe UI" w:hAnsi="Segoe UI" w:cs="Segoe UI"/>
-          <w:sz w:val="21"/>
-          <w:szCs w:val="21"/>
-          <w:lang w:val="fr-CA"/>
-        </w:rPr>
-        <w:t>«</w:t>
-      </w:r>
-      <w:r>
-        <w:rPr>
-          <w:rFonts w:ascii="Segoe UI" w:hAnsi="Segoe UI" w:cs="Segoe UI"/>
-          <w:sz w:val="21"/>
-          <w:szCs w:val="21"/>
-          <w:lang w:val="fr-CA"/>
-        </w:rPr>
-        <w:t xml:space="preserve"> </w:t>
-      </w:r>
-      <w:r>
-        <w:rPr>
-          <w:rFonts w:ascii="Segoe UI" w:hAnsi="Segoe UI" w:cs="Segoe UI"/>
-          <w:sz w:val="21"/>
-          <w:szCs w:val="21"/>
-          <w:highlight w:val="green"/>
-          <w:lang w:val="fr-CA"/>
-        </w:rPr>
-        <w:t>Rapport.txt</w:t>
-      </w:r>
-      <w:r>
-        <w:rPr>
-          <w:rFonts w:ascii="Segoe UI" w:hAnsi="Segoe UI" w:cs="Segoe UI"/>
-          <w:sz w:val="21"/>
-          <w:szCs w:val="21"/>
-          <w:lang w:val="fr-CA"/>
-        </w:rPr>
-        <w:t xml:space="preserve"> </w:t>
+        <w:t xml:space="preserve"> « Rapport.txt </w:t>
       </w:r>
       <w:r>
         <w:rPr>

</xml_diff>